<commit_message>
Reviewed By : Rahul Changes : Updated doc
</commit_message>
<xml_diff>
--- a/Documents/External/InAppPurchase_Integration_Document_Android_PI-3.docx
+++ b/Documents/External/InAppPurchase_Integration_Document_Android_PI-3.docx
@@ -645,10 +645,7 @@
         </w:tc>
       </w:tr>
     </w:tbl>
-    <w:p>
-      <w:bookmarkStart w:id="0" w:name="_GoBack"/>
-      <w:bookmarkEnd w:id="0"/>
-    </w:p>
+    <w:p/>
     <w:p>
       <w:pPr>
         <w:pStyle w:val="Title"/>
@@ -854,7 +851,6 @@
         </w:rPr>
       </w:pPr>
     </w:p>
-    <w:p/>
     <w:p>
       <w:pPr>
         <w:rPr>
@@ -862,37 +858,21 @@
           <w:highlight w:val="lightGray"/>
         </w:rPr>
       </w:pPr>
-      <w:bookmarkStart w:id="1" w:name="_Toc364069857"/>
-      <w:bookmarkStart w:id="2" w:name="_Toc364069951"/>
-      <w:bookmarkStart w:id="3" w:name="_Toc364070065"/>
-      <w:bookmarkStart w:id="4" w:name="_Toc364070108"/>
-      <w:bookmarkStart w:id="5" w:name="_Toc364070150"/>
-      <w:bookmarkStart w:id="6" w:name="_Toc364131929"/>
-      <w:bookmarkStart w:id="7" w:name="_Toc364133095"/>
-      <w:bookmarkStart w:id="8" w:name="_Toc364133387"/>
-      <w:bookmarkStart w:id="9" w:name="_Toc364140007"/>
-      <w:bookmarkStart w:id="10" w:name="_Toc375657134"/>
-      <w:bookmarkStart w:id="11" w:name="_Toc393187360"/>
-      <w:bookmarkStart w:id="12" w:name="_Toc387047448"/>
-      <w:bookmarkStart w:id="13" w:name="_Toc297311296"/>
-      <w:bookmarkStart w:id="14" w:name="_Toc297562326"/>
-      <w:bookmarkStart w:id="15" w:name="_Toc437030078"/>
-    </w:p>
-    <w:p>
-      <w:pPr>
-        <w:rPr>
-          <w:rFonts w:cs="Arial"/>
-          <w:highlight w:val="lightGray"/>
-        </w:rPr>
-      </w:pPr>
-    </w:p>
-    <w:p>
-      <w:pPr>
-        <w:rPr>
-          <w:rFonts w:cs="Arial"/>
-          <w:highlight w:val="lightGray"/>
-        </w:rPr>
-      </w:pPr>
+      <w:bookmarkStart w:id="0" w:name="_Toc364069857"/>
+      <w:bookmarkStart w:id="1" w:name="_Toc364069951"/>
+      <w:bookmarkStart w:id="2" w:name="_Toc364070065"/>
+      <w:bookmarkStart w:id="3" w:name="_Toc364070108"/>
+      <w:bookmarkStart w:id="4" w:name="_Toc364070150"/>
+      <w:bookmarkStart w:id="5" w:name="_Toc364131929"/>
+      <w:bookmarkStart w:id="6" w:name="_Toc364133095"/>
+      <w:bookmarkStart w:id="7" w:name="_Toc364133387"/>
+      <w:bookmarkStart w:id="8" w:name="_Toc364140007"/>
+      <w:bookmarkStart w:id="9" w:name="_Toc375657134"/>
+      <w:bookmarkStart w:id="10" w:name="_Toc393187360"/>
+      <w:bookmarkStart w:id="11" w:name="_Toc387047448"/>
+      <w:bookmarkStart w:id="12" w:name="_Toc297311296"/>
+      <w:bookmarkStart w:id="13" w:name="_Toc297562326"/>
+      <w:bookmarkStart w:id="14" w:name="_Toc437030078"/>
     </w:p>
     <w:sdt>
       <w:sdtPr>
@@ -948,7 +928,7 @@
           <w:r>
             <w:fldChar w:fldCharType="separate"/>
           </w:r>
-          <w:hyperlink w:anchor="_Toc454981665" w:history="1">
+          <w:hyperlink w:anchor="_Toc455758618" w:history="1">
             <w:r>
               <w:rPr>
                 <w:rStyle w:val="Hyperlink"/>
@@ -993,7 +973,7 @@
                 <w:noProof/>
                 <w:webHidden/>
               </w:rPr>
-              <w:instrText xml:space="preserve"> PAGEREF _Toc454981665 \h </w:instrText>
+              <w:instrText xml:space="preserve"> PAGEREF _Toc455758618 \h </w:instrText>
             </w:r>
             <w:r>
               <w:rPr>
@@ -1039,7 +1019,7 @@
               <w:szCs w:val="24"/>
             </w:rPr>
           </w:pPr>
-          <w:hyperlink w:anchor="_Toc454981666" w:history="1">
+          <w:hyperlink w:anchor="_Toc455758619" w:history="1">
             <w:r>
               <w:rPr>
                 <w:rStyle w:val="Hyperlink"/>
@@ -1083,7 +1063,7 @@
                 <w:noProof/>
                 <w:webHidden/>
               </w:rPr>
-              <w:instrText xml:space="preserve"> PAGEREF _Toc454981666 \h </w:instrText>
+              <w:instrText xml:space="preserve"> PAGEREF _Toc455758619 \h </w:instrText>
             </w:r>
             <w:r>
               <w:rPr>
@@ -1129,7 +1109,7 @@
               <w:szCs w:val="24"/>
             </w:rPr>
           </w:pPr>
-          <w:hyperlink w:anchor="_Toc454981667" w:history="1">
+          <w:hyperlink w:anchor="_Toc455758620" w:history="1">
             <w:r>
               <w:rPr>
                 <w:rStyle w:val="Hyperlink"/>
@@ -1173,7 +1153,7 @@
                 <w:noProof/>
                 <w:webHidden/>
               </w:rPr>
-              <w:instrText xml:space="preserve"> PAGEREF _Toc454981667 \h </w:instrText>
+              <w:instrText xml:space="preserve"> PAGEREF _Toc455758620 \h </w:instrText>
             </w:r>
             <w:r>
               <w:rPr>
@@ -1219,7 +1199,7 @@
               <w:szCs w:val="24"/>
             </w:rPr>
           </w:pPr>
-          <w:hyperlink w:anchor="_Toc454981668" w:history="1">
+          <w:hyperlink w:anchor="_Toc455758621" w:history="1">
             <w:r>
               <w:rPr>
                 <w:rStyle w:val="Hyperlink"/>
@@ -1263,7 +1243,7 @@
                 <w:noProof/>
                 <w:webHidden/>
               </w:rPr>
-              <w:instrText xml:space="preserve"> PAGEREF _Toc454981668 \h </w:instrText>
+              <w:instrText xml:space="preserve"> PAGEREF _Toc455758621 \h </w:instrText>
             </w:r>
             <w:r>
               <w:rPr>
@@ -1309,7 +1289,7 @@
               <w:szCs w:val="24"/>
             </w:rPr>
           </w:pPr>
-          <w:hyperlink w:anchor="_Toc454981669" w:history="1">
+          <w:hyperlink w:anchor="_Toc455758622" w:history="1">
             <w:r>
               <w:rPr>
                 <w:rStyle w:val="Hyperlink"/>
@@ -1353,7 +1333,7 @@
                 <w:noProof/>
                 <w:webHidden/>
               </w:rPr>
-              <w:instrText xml:space="preserve"> PAGEREF _Toc454981669 \h </w:instrText>
+              <w:instrText xml:space="preserve"> PAGEREF _Toc455758622 \h </w:instrText>
             </w:r>
             <w:r>
               <w:rPr>
@@ -1399,7 +1379,7 @@
               <w:szCs w:val="24"/>
             </w:rPr>
           </w:pPr>
-          <w:hyperlink w:anchor="_Toc454981670" w:history="1">
+          <w:hyperlink w:anchor="_Toc455758623" w:history="1">
             <w:r>
               <w:rPr>
                 <w:rStyle w:val="Hyperlink"/>
@@ -1422,7 +1402,7 @@
                 <w:rStyle w:val="Hyperlink"/>
                 <w:noProof/>
               </w:rPr>
-              <w:t>INITIALIZATION</w:t>
+              <w:t>Pre Requisites:</w:t>
             </w:r>
             <w:r>
               <w:rPr>
@@ -1443,7 +1423,7 @@
                 <w:noProof/>
                 <w:webHidden/>
               </w:rPr>
-              <w:instrText xml:space="preserve"> PAGEREF _Toc454981670 \h </w:instrText>
+              <w:instrText xml:space="preserve"> PAGEREF _Toc455758623 \h </w:instrText>
             </w:r>
             <w:r>
               <w:rPr>
@@ -1489,7 +1469,7 @@
               <w:szCs w:val="24"/>
             </w:rPr>
           </w:pPr>
-          <w:hyperlink w:anchor="_Toc454981671" w:history="1">
+          <w:hyperlink w:anchor="_Toc455758624" w:history="1">
             <w:r>
               <w:rPr>
                 <w:rStyle w:val="Hyperlink"/>
@@ -1512,7 +1492,7 @@
                 <w:rStyle w:val="Hyperlink"/>
                 <w:noProof/>
               </w:rPr>
-              <w:t>InApp Purchase API Reference</w:t>
+              <w:t>INITIALIZATION</w:t>
             </w:r>
             <w:r>
               <w:rPr>
@@ -1533,7 +1513,7 @@
                 <w:noProof/>
                 <w:webHidden/>
               </w:rPr>
-              <w:instrText xml:space="preserve"> PAGEREF _Toc454981671 \h </w:instrText>
+              <w:instrText xml:space="preserve"> PAGEREF _Toc455758624 \h </w:instrText>
             </w:r>
             <w:r>
               <w:rPr>
@@ -1553,7 +1533,7 @@
                 <w:noProof/>
                 <w:webHidden/>
               </w:rPr>
-              <w:t>7</w:t>
+              <w:t>6</w:t>
             </w:r>
             <w:r>
               <w:rPr>
@@ -1579,7 +1559,7 @@
               <w:szCs w:val="24"/>
             </w:rPr>
           </w:pPr>
-          <w:hyperlink w:anchor="_Toc454981672" w:history="1">
+          <w:hyperlink w:anchor="_Toc455758625" w:history="1">
             <w:r>
               <w:rPr>
                 <w:rStyle w:val="Hyperlink"/>
@@ -1602,7 +1582,7 @@
                 <w:rStyle w:val="Hyperlink"/>
                 <w:noProof/>
               </w:rPr>
-              <w:t>Api details</w:t>
+              <w:t>InApp Purchase API Reference</w:t>
             </w:r>
             <w:r>
               <w:rPr>
@@ -1623,7 +1603,7 @@
                 <w:noProof/>
                 <w:webHidden/>
               </w:rPr>
-              <w:instrText xml:space="preserve"> PAGEREF _Toc454981672 \h </w:instrText>
+              <w:instrText xml:space="preserve"> PAGEREF _Toc455758625 \h </w:instrText>
             </w:r>
             <w:r>
               <w:rPr>
@@ -1643,7 +1623,7 @@
                 <w:noProof/>
                 <w:webHidden/>
               </w:rPr>
-              <w:t>8</w:t>
+              <w:t>7</w:t>
             </w:r>
             <w:r>
               <w:rPr>
@@ -1669,7 +1649,7 @@
               <w:szCs w:val="24"/>
             </w:rPr>
           </w:pPr>
-          <w:hyperlink w:anchor="_Toc454981673" w:history="1">
+          <w:hyperlink w:anchor="_Toc455758626" w:history="1">
             <w:r>
               <w:rPr>
                 <w:rStyle w:val="Hyperlink"/>
@@ -1692,7 +1672,7 @@
                 <w:rStyle w:val="Hyperlink"/>
                 <w:noProof/>
               </w:rPr>
-              <w:t>InApp Cart Icon : To Add shopping cart icon for an vertical proposition,</w:t>
+              <w:t>Api details</w:t>
             </w:r>
             <w:r>
               <w:rPr>
@@ -1713,7 +1693,7 @@
                 <w:noProof/>
                 <w:webHidden/>
               </w:rPr>
-              <w:instrText xml:space="preserve"> PAGEREF _Toc454981673 \h </w:instrText>
+              <w:instrText xml:space="preserve"> PAGEREF _Toc455758626 \h </w:instrText>
             </w:r>
             <w:r>
               <w:rPr>
@@ -1759,7 +1739,7 @@
               <w:szCs w:val="24"/>
             </w:rPr>
           </w:pPr>
-          <w:hyperlink w:anchor="_Toc454981674" w:history="1">
+          <w:hyperlink w:anchor="_Toc455758627" w:history="1">
             <w:r>
               <w:rPr>
                 <w:rStyle w:val="Hyperlink"/>
@@ -1782,7 +1762,7 @@
                 <w:rStyle w:val="Hyperlink"/>
                 <w:noProof/>
               </w:rPr>
-              <w:t>Reference APP link</w:t>
+              <w:t>InApp Cart Icon : To Add shopping cart icon for an vertical proposition,</w:t>
             </w:r>
             <w:r>
               <w:rPr>
@@ -1803,7 +1783,7 @@
                 <w:noProof/>
                 <w:webHidden/>
               </w:rPr>
-              <w:instrText xml:space="preserve"> PAGEREF _Toc454981674 \h </w:instrText>
+              <w:instrText xml:space="preserve"> PAGEREF _Toc455758627 \h </w:instrText>
             </w:r>
             <w:r>
               <w:rPr>
@@ -1823,7 +1803,7 @@
                 <w:noProof/>
                 <w:webHidden/>
               </w:rPr>
-              <w:t>10</w:t>
+              <w:t>8</w:t>
             </w:r>
             <w:r>
               <w:rPr>
@@ -1849,7 +1829,7 @@
               <w:szCs w:val="24"/>
             </w:rPr>
           </w:pPr>
-          <w:hyperlink w:anchor="_Toc454981676" w:history="1">
+          <w:hyperlink w:anchor="_Toc455758628" w:history="1">
             <w:r>
               <w:rPr>
                 <w:rStyle w:val="Hyperlink"/>
@@ -1870,6 +1850,96 @@
             <w:r>
               <w:rPr>
                 <w:rStyle w:val="Hyperlink"/>
+                <w:noProof/>
+              </w:rPr>
+              <w:t>Reference APP link</w:t>
+            </w:r>
+            <w:r>
+              <w:rPr>
+                <w:noProof/>
+                <w:webHidden/>
+              </w:rPr>
+              <w:tab/>
+            </w:r>
+            <w:r>
+              <w:rPr>
+                <w:noProof/>
+                <w:webHidden/>
+              </w:rPr>
+              <w:fldChar w:fldCharType="begin"/>
+            </w:r>
+            <w:r>
+              <w:rPr>
+                <w:noProof/>
+                <w:webHidden/>
+              </w:rPr>
+              <w:instrText xml:space="preserve"> PAGEREF _Toc455758628 \h </w:instrText>
+            </w:r>
+            <w:r>
+              <w:rPr>
+                <w:noProof/>
+                <w:webHidden/>
+              </w:rPr>
+            </w:r>
+            <w:r>
+              <w:rPr>
+                <w:noProof/>
+                <w:webHidden/>
+              </w:rPr>
+              <w:fldChar w:fldCharType="separate"/>
+            </w:r>
+            <w:r>
+              <w:rPr>
+                <w:noProof/>
+                <w:webHidden/>
+              </w:rPr>
+              <w:t>10</w:t>
+            </w:r>
+            <w:r>
+              <w:rPr>
+                <w:noProof/>
+                <w:webHidden/>
+              </w:rPr>
+              <w:fldChar w:fldCharType="end"/>
+            </w:r>
+          </w:hyperlink>
+        </w:p>
+        <w:p>
+          <w:pPr>
+            <w:pStyle w:val="TOC1"/>
+            <w:tabs>
+              <w:tab w:val="left" w:pos="720"/>
+              <w:tab w:val="right" w:leader="dot" w:pos="9533"/>
+            </w:tabs>
+            <w:rPr>
+              <w:rFonts w:eastAsiaTheme="minorEastAsia" w:cstheme="minorBidi"/>
+              <w:b w:val="0"/>
+              <w:noProof/>
+              <w:sz w:val="24"/>
+              <w:szCs w:val="24"/>
+            </w:rPr>
+          </w:pPr>
+          <w:hyperlink w:anchor="_Toc455758630" w:history="1">
+            <w:r>
+              <w:rPr>
+                <w:rStyle w:val="Hyperlink"/>
+                <w:noProof/>
+              </w:rPr>
+              <w:t>10.</w:t>
+            </w:r>
+            <w:r>
+              <w:rPr>
+                <w:rFonts w:eastAsiaTheme="minorEastAsia" w:cstheme="minorBidi"/>
+                <w:b w:val="0"/>
+                <w:noProof/>
+                <w:sz w:val="24"/>
+                <w:szCs w:val="24"/>
+              </w:rPr>
+              <w:tab/>
+            </w:r>
+            <w:r>
+              <w:rPr>
+                <w:rStyle w:val="Hyperlink"/>
                 <w:bCs/>
                 <w:noProof/>
               </w:rPr>
@@ -1894,7 +1964,7 @@
                 <w:noProof/>
                 <w:webHidden/>
               </w:rPr>
-              <w:instrText xml:space="preserve"> PAGEREF _Toc454981676 \h </w:instrText>
+              <w:instrText xml:space="preserve"> PAGEREF _Toc455758630 \h </w:instrText>
             </w:r>
             <w:r>
               <w:rPr>
@@ -1935,6 +2005,8 @@
             <w:fldChar w:fldCharType="end"/>
           </w:r>
         </w:p>
+        <w:bookmarkStart w:id="15" w:name="_GoBack" w:displacedByCustomXml="next"/>
+        <w:bookmarkEnd w:id="15" w:displacedByCustomXml="next"/>
       </w:sdtContent>
     </w:sdt>
     <w:p>
@@ -1986,7 +2058,7 @@
         </w:rPr>
         <w:br w:type="page"/>
       </w:r>
-      <w:bookmarkStart w:id="16" w:name="_Toc454981665"/>
+      <w:bookmarkStart w:id="16" w:name="_Toc455758618"/>
       <w:r>
         <w:rPr>
           <w:rFonts w:eastAsiaTheme="minorEastAsia"/>
@@ -2095,7 +2167,7 @@
           <w:rFonts w:eastAsiaTheme="minorEastAsia"/>
         </w:rPr>
       </w:pPr>
-      <w:bookmarkStart w:id="17" w:name="_Toc454981666"/>
+      <w:bookmarkStart w:id="17" w:name="_Toc455758619"/>
       <w:r>
         <w:rPr>
           <w:rFonts w:eastAsiaTheme="minorEastAsia"/>
@@ -2278,7 +2350,7 @@
       <w:pPr>
         <w:pStyle w:val="Heading1"/>
       </w:pPr>
-      <w:bookmarkStart w:id="18" w:name="_Toc454981667"/>
+      <w:bookmarkStart w:id="18" w:name="_Toc455758620"/>
       <w:r>
         <w:t>Library Integration</w:t>
       </w:r>
@@ -2288,7 +2360,7 @@
       <w:pPr>
         <w:pStyle w:val="Heading2"/>
       </w:pPr>
-      <w:bookmarkStart w:id="19" w:name="_Toc454981668"/>
+      <w:bookmarkStart w:id="19" w:name="_Toc455758621"/>
       <w:r>
         <w:t>Maven repository Integration</w:t>
       </w:r>
@@ -2636,7 +2708,7 @@
       <w:pPr>
         <w:pStyle w:val="Heading2"/>
       </w:pPr>
-      <w:bookmarkStart w:id="20" w:name="_Toc454981669"/>
+      <w:bookmarkStart w:id="20" w:name="_Toc455758622"/>
       <w:r>
         <w:t>Library Integration</w:t>
       </w:r>
@@ -2733,6 +2805,7 @@
         <w:pStyle w:val="ListParagraph"/>
       </w:pPr>
     </w:p>
+    <w:bookmarkEnd w:id="0"/>
     <w:bookmarkEnd w:id="1"/>
     <w:bookmarkEnd w:id="2"/>
     <w:bookmarkEnd w:id="3"/>
@@ -2747,7 +2820,6 @@
     <w:bookmarkEnd w:id="12"/>
     <w:bookmarkEnd w:id="13"/>
     <w:bookmarkEnd w:id="14"/>
-    <w:bookmarkEnd w:id="15"/>
     <w:p>
       <w:pPr>
         <w:pStyle w:val="ListParagraph"/>
@@ -4001,11 +4073,188 @@
       <w:pPr>
         <w:pStyle w:val="Heading1"/>
       </w:pPr>
-      <w:bookmarkStart w:id="21" w:name="_Toc454981670"/>
+      <w:bookmarkStart w:id="21" w:name="_Toc455758623"/>
+      <w:r>
+        <w:t>Pre Requisites:</w:t>
+      </w:r>
+      <w:bookmarkEnd w:id="21"/>
+    </w:p>
+    <w:p>
+      <w:pPr>
+        <w:pStyle w:val="BodyText"/>
+        <w:numPr>
+          <w:ilvl w:val="0"/>
+          <w:numId w:val="25"/>
+        </w:numPr>
+      </w:pPr>
+      <w:proofErr w:type="spellStart"/>
+      <w:r>
+        <w:t>UserRegisteration</w:t>
+      </w:r>
+      <w:proofErr w:type="spellEnd"/>
+      <w:r>
+        <w:t xml:space="preserve"> initialization: Please refer User registration common component document.</w:t>
+      </w:r>
+    </w:p>
+    <w:p>
+      <w:pPr>
+        <w:pStyle w:val="BodyText"/>
+        <w:ind w:left="1080"/>
+      </w:pPr>
+    </w:p>
+    <w:p>
+      <w:pPr>
+        <w:pStyle w:val="BodyText"/>
+        <w:numPr>
+          <w:ilvl w:val="0"/>
+          <w:numId w:val="25"/>
+        </w:numPr>
+      </w:pPr>
+      <w:proofErr w:type="spellStart"/>
+      <w:r>
+        <w:t>AppInfra</w:t>
+      </w:r>
+      <w:proofErr w:type="spellEnd"/>
+      <w:r>
+        <w:t xml:space="preserve"> </w:t>
+      </w:r>
+      <w:proofErr w:type="gramStart"/>
+      <w:r>
+        <w:t>Initialization :</w:t>
+      </w:r>
+      <w:proofErr w:type="gramEnd"/>
+    </w:p>
+    <w:p>
+      <w:pPr>
+        <w:shd w:val="clear" w:color="auto" w:fill="FFFFFF"/>
+        <w:tabs>
+          <w:tab w:val="left" w:pos="916"/>
+          <w:tab w:val="left" w:pos="1832"/>
+          <w:tab w:val="left" w:pos="2748"/>
+          <w:tab w:val="left" w:pos="3664"/>
+          <w:tab w:val="left" w:pos="4580"/>
+          <w:tab w:val="left" w:pos="5496"/>
+          <w:tab w:val="left" w:pos="6412"/>
+          <w:tab w:val="left" w:pos="7328"/>
+          <w:tab w:val="left" w:pos="8244"/>
+          <w:tab w:val="left" w:pos="9160"/>
+          <w:tab w:val="left" w:pos="10076"/>
+          <w:tab w:val="left" w:pos="10992"/>
+          <w:tab w:val="left" w:pos="11908"/>
+          <w:tab w:val="left" w:pos="12824"/>
+          <w:tab w:val="left" w:pos="13740"/>
+          <w:tab w:val="left" w:pos="14656"/>
+        </w:tabs>
+        <w:ind w:left="720"/>
+        <w:rPr>
+          <w:rFonts w:eastAsiaTheme="minorEastAsia" w:cs="Arial"/>
+          <w:color w:val="000000"/>
+          <w:sz w:val="20"/>
+        </w:rPr>
+      </w:pPr>
+      <w:proofErr w:type="spellStart"/>
+      <w:r>
+        <w:rPr>
+          <w:rFonts w:eastAsiaTheme="minorEastAsia" w:cs="Arial"/>
+          <w:color w:val="000000"/>
+          <w:sz w:val="18"/>
+          <w:szCs w:val="18"/>
+        </w:rPr>
+        <w:t>AnalyticsHelper.</w:t>
+      </w:r>
+      <w:r>
+        <w:rPr>
+          <w:rFonts w:eastAsiaTheme="minorEastAsia" w:cs="Arial"/>
+          <w:i/>
+          <w:iCs/>
+          <w:color w:val="000000"/>
+          <w:sz w:val="18"/>
+          <w:szCs w:val="18"/>
+        </w:rPr>
+        <w:t>getInstance</w:t>
+      </w:r>
+      <w:proofErr w:type="spellEnd"/>
+      <w:r>
+        <w:rPr>
+          <w:rFonts w:eastAsiaTheme="minorEastAsia" w:cs="Arial"/>
+          <w:color w:val="000000"/>
+          <w:sz w:val="18"/>
+          <w:szCs w:val="18"/>
+        </w:rPr>
+        <w:t>(</w:t>
+      </w:r>
+      <w:proofErr w:type="gramStart"/>
+      <w:r>
+        <w:rPr>
+          <w:rFonts w:eastAsiaTheme="minorEastAsia" w:cs="Arial"/>
+          <w:color w:val="000000"/>
+          <w:sz w:val="18"/>
+          <w:szCs w:val="18"/>
+        </w:rPr>
+        <w:t>).</w:t>
+      </w:r>
+      <w:proofErr w:type="spellStart"/>
+      <w:r>
+        <w:rPr>
+          <w:rFonts w:eastAsiaTheme="minorEastAsia" w:cs="Arial"/>
+          <w:color w:val="000000"/>
+          <w:sz w:val="18"/>
+          <w:szCs w:val="18"/>
+        </w:rPr>
+        <w:t>initializeIAPTagging</w:t>
+      </w:r>
+      <w:proofErr w:type="spellEnd"/>
+      <w:proofErr w:type="gramEnd"/>
+      <w:r>
+        <w:rPr>
+          <w:rFonts w:eastAsiaTheme="minorEastAsia" w:cs="Arial"/>
+          <w:color w:val="000000"/>
+          <w:sz w:val="18"/>
+          <w:szCs w:val="18"/>
+        </w:rPr>
+        <w:t>(</w:t>
+      </w:r>
+      <w:r>
+        <w:rPr>
+          <w:rFonts w:eastAsiaTheme="minorEastAsia" w:cs="Arial"/>
+          <w:b/>
+          <w:bCs/>
+          <w:color w:val="000080"/>
+          <w:sz w:val="18"/>
+          <w:szCs w:val="18"/>
+        </w:rPr>
+        <w:t>this</w:t>
+      </w:r>
+      <w:r>
+        <w:rPr>
+          <w:rFonts w:eastAsiaTheme="minorEastAsia" w:cs="Arial"/>
+          <w:color w:val="000000"/>
+          <w:sz w:val="18"/>
+          <w:szCs w:val="18"/>
+        </w:rPr>
+        <w:t>);</w:t>
+      </w:r>
+    </w:p>
+    <w:p>
+      <w:pPr>
+        <w:pStyle w:val="BodyText"/>
+        <w:ind w:left="1800"/>
+      </w:pPr>
+    </w:p>
+    <w:p>
+      <w:pPr>
+        <w:pStyle w:val="BodyText"/>
+      </w:pPr>
+    </w:p>
+    <w:p>
+      <w:pPr>
+        <w:pStyle w:val="Heading1"/>
+      </w:pPr>
+      <w:bookmarkStart w:id="22" w:name="_Toc455758624"/>
       <w:r>
         <w:t>INITIALIZATION</w:t>
       </w:r>
-      <w:bookmarkEnd w:id="21"/>
+      <w:bookmarkEnd w:id="22"/>
     </w:p>
     <w:p>
       <w:pPr>
@@ -4378,6 +4627,18 @@
         </w:rPr>
         <w:t xml:space="preserve"> </w:t>
       </w:r>
+    </w:p>
+    <w:p>
+      <w:pPr>
+        <w:pStyle w:val="BodyText"/>
+        <w:numPr>
+          <w:ilvl w:val="0"/>
+          <w:numId w:val="21"/>
+        </w:numPr>
+        <w:rPr>
+          <w:lang w:val="en-GB"/>
+        </w:rPr>
+      </w:pPr>
     </w:p>
     <w:p>
       <w:pPr>
@@ -4661,6 +4922,7 @@
         <w:rPr>
           <w:lang w:val="en-GB"/>
         </w:rPr>
+        <w:lastRenderedPageBreak/>
         <w:t xml:space="preserve">To launch as Fragment, vertical proposition has </w:t>
       </w:r>
       <w:r>
@@ -5163,13 +5425,6 @@
           <w:highlight w:val="lightGray"/>
         </w:rPr>
         <w:br/>
-      </w:r>
-      <w:r>
-        <w:rPr>
-          <w:color w:val="000000"/>
-          <w:highlight w:val="lightGray"/>
-        </w:rPr>
-        <w:lastRenderedPageBreak/>
         <w:t xml:space="preserve">    }</w:t>
       </w:r>
       <w:r>
@@ -5256,7 +5511,7 @@
       <w:pPr>
         <w:pStyle w:val="Heading1"/>
       </w:pPr>
-      <w:bookmarkStart w:id="22" w:name="_Toc454981671"/>
+      <w:bookmarkStart w:id="23" w:name="_Toc455758625"/>
       <w:proofErr w:type="spellStart"/>
       <w:r>
         <w:t>InApp</w:t>
@@ -5265,7 +5520,7 @@
       <w:r>
         <w:t xml:space="preserve"> Purchase API Reference</w:t>
       </w:r>
-      <w:bookmarkEnd w:id="22"/>
+      <w:bookmarkEnd w:id="23"/>
     </w:p>
     <w:p>
       <w:pPr>
@@ -6710,6 +6965,7 @@
                 <w:szCs w:val="18"/>
                 <w:lang w:val="en-GB"/>
               </w:rPr>
+              <w:lastRenderedPageBreak/>
               <w:t>void</w:t>
             </w:r>
           </w:p>
@@ -7784,7 +8040,6 @@
                 <w:szCs w:val="18"/>
                 <w:lang w:val="en-GB"/>
               </w:rPr>
-              <w:lastRenderedPageBreak/>
               <w:t>void</w:t>
             </w:r>
           </w:p>
@@ -8497,7 +8752,7 @@
           <w:rFonts w:eastAsiaTheme="minorEastAsia"/>
         </w:rPr>
       </w:pPr>
-      <w:bookmarkStart w:id="23" w:name="_Toc454981672"/>
+      <w:bookmarkStart w:id="24" w:name="_Toc455758626"/>
       <w:proofErr w:type="spellStart"/>
       <w:r>
         <w:rPr>
@@ -8512,7 +8767,7 @@
         </w:rPr>
         <w:t xml:space="preserve"> details</w:t>
       </w:r>
-      <w:bookmarkEnd w:id="23"/>
+      <w:bookmarkEnd w:id="24"/>
     </w:p>
     <w:p>
       <w:pPr>
@@ -8948,7 +9203,7 @@
           <w:sz w:val="24"/>
         </w:rPr>
       </w:pPr>
-      <w:bookmarkStart w:id="24" w:name="_Toc454981673"/>
+      <w:bookmarkStart w:id="25" w:name="_Toc455758627"/>
       <w:proofErr w:type="spellStart"/>
       <w:r>
         <w:rPr>
@@ -9010,7 +9265,7 @@
         </w:rPr>
         <w:t>,</w:t>
       </w:r>
-      <w:bookmarkEnd w:id="24"/>
+      <w:bookmarkEnd w:id="25"/>
     </w:p>
     <w:p>
       <w:pPr>
@@ -9290,6 +9545,7 @@
           <w:rFonts w:eastAsiaTheme="minorEastAsia" w:cs="Arial"/>
           <w:szCs w:val="24"/>
         </w:rPr>
+        <w:lastRenderedPageBreak/>
         <w:t xml:space="preserve">        </w:t>
       </w:r>
       <w:proofErr w:type="spellStart"/>
@@ -9723,7 +9979,6 @@
           <w:rFonts w:eastAsiaTheme="minorEastAsia" w:cs="Arial"/>
           <w:szCs w:val="24"/>
         </w:rPr>
-        <w:lastRenderedPageBreak/>
         <w:t xml:space="preserve">            </w:t>
       </w:r>
       <w:proofErr w:type="spellStart"/>
@@ -10762,25 +11017,7 @@
             <w:szCs w:val="24"/>
             <w:u w:val="single" w:color="0B4CB4"/>
           </w:rPr>
-          <w:t>/</w:t>
-        </w:r>
-        <w:r>
-          <w:rPr>
-            <w:rFonts w:eastAsiaTheme="minorEastAsia" w:cs="Arial"/>
-            <w:color w:val="0B4CB4"/>
-            <w:szCs w:val="24"/>
-            <w:u w:val="single" w:color="0B4CB4"/>
-          </w:rPr>
-          <w:t>r</w:t>
-        </w:r>
-        <w:r>
-          <w:rPr>
-            <w:rFonts w:eastAsiaTheme="minorEastAsia" w:cs="Arial"/>
-            <w:color w:val="0B4CB4"/>
-            <w:szCs w:val="24"/>
-            <w:u w:val="single" w:color="0B4CB4"/>
-          </w:rPr>
-          <w:t>es/android</w:t>
+          <w:t>/res/android</w:t>
         </w:r>
       </w:hyperlink>
       <w:r>
@@ -11323,6 +11560,7 @@
           <w:rFonts w:eastAsiaTheme="minorEastAsia" w:cs="Arial"/>
           <w:szCs w:val="24"/>
         </w:rPr>
+        <w:lastRenderedPageBreak/>
         <w:t xml:space="preserve">        </w:t>
       </w:r>
       <w:proofErr w:type="spellStart"/>
@@ -11599,7 +11837,6 @@
           <w:rFonts w:eastAsiaTheme="minorEastAsia" w:cs="Arial"/>
           <w:szCs w:val="24"/>
         </w:rPr>
-        <w:lastRenderedPageBreak/>
         <w:t>    &lt;path</w:t>
       </w:r>
     </w:p>
@@ -11840,14 +12077,14 @@
           <w:rFonts w:eastAsiaTheme="minorEastAsia"/>
         </w:rPr>
       </w:pPr>
-      <w:bookmarkStart w:id="25" w:name="_Toc454981674"/>
+      <w:bookmarkStart w:id="26" w:name="_Toc455758628"/>
       <w:r>
         <w:rPr>
           <w:rFonts w:eastAsiaTheme="minorEastAsia"/>
         </w:rPr>
         <w:t>Reference APP link</w:t>
       </w:r>
-      <w:bookmarkEnd w:id="25"/>
+      <w:bookmarkEnd w:id="26"/>
     </w:p>
     <w:p>
       <w:pPr>
@@ -11858,7 +12095,8 @@
         </w:numPr>
       </w:pPr>
       <w:hyperlink r:id="rId21" w:history="1">
-        <w:bookmarkStart w:id="26" w:name="_Toc454981675"/>
+        <w:bookmarkStart w:id="27" w:name="_Toc454981675"/>
+        <w:bookmarkStart w:id="28" w:name="_Toc455758629"/>
         <w:r>
           <w:rPr>
             <w:rStyle w:val="Hyperlink"/>
@@ -11869,14 +12107,15 @@
           </w:rPr>
           <w:t>https://atlas.natlab.research.philips.com/stash/scm/ip/in-app-purchase_android.git</w:t>
         </w:r>
-        <w:bookmarkEnd w:id="26"/>
+        <w:bookmarkEnd w:id="27"/>
+        <w:bookmarkEnd w:id="28"/>
       </w:hyperlink>
     </w:p>
     <w:p>
       <w:pPr>
         <w:pStyle w:val="Heading1"/>
       </w:pPr>
-      <w:bookmarkStart w:id="27" w:name="_Toc454981676"/>
+      <w:bookmarkStart w:id="29" w:name="_Toc455758630"/>
       <w:r>
         <w:rPr>
           <w:bCs/>
@@ -11884,7 +12123,7 @@
         </w:rPr>
         <w:t>Notes</w:t>
       </w:r>
-      <w:bookmarkEnd w:id="27"/>
+      <w:bookmarkEnd w:id="29"/>
     </w:p>
     <w:p/>
     <w:p>
@@ -13636,9 +13875,95 @@
     </w:lvl>
   </w:abstractNum>
   <w:abstractNum w:abstractNumId="14">
+    <w:nsid w:val="4FC15986"/>
+    <w:multiLevelType w:val="multilevel"/>
+    <w:tmpl w:val="0409001D"/>
+    <w:lvl w:ilvl="0">
+      <w:start w:val="1"/>
+      <w:numFmt w:val="decimal"/>
+      <w:lvlText w:val="%1)"/>
+      <w:lvlJc w:val="left"/>
+      <w:pPr>
+        <w:ind w:left="1080" w:hanging="360"/>
+      </w:pPr>
+    </w:lvl>
+    <w:lvl w:ilvl="1">
+      <w:start w:val="1"/>
+      <w:numFmt w:val="lowerLetter"/>
+      <w:lvlText w:val="%2)"/>
+      <w:lvlJc w:val="left"/>
+      <w:pPr>
+        <w:ind w:left="1440" w:hanging="360"/>
+      </w:pPr>
+    </w:lvl>
+    <w:lvl w:ilvl="2">
+      <w:start w:val="1"/>
+      <w:numFmt w:val="lowerRoman"/>
+      <w:lvlText w:val="%3)"/>
+      <w:lvlJc w:val="left"/>
+      <w:pPr>
+        <w:ind w:left="1800" w:hanging="360"/>
+      </w:pPr>
+    </w:lvl>
+    <w:lvl w:ilvl="3">
+      <w:start w:val="1"/>
+      <w:numFmt w:val="decimal"/>
+      <w:lvlText w:val="(%4)"/>
+      <w:lvlJc w:val="left"/>
+      <w:pPr>
+        <w:ind w:left="2160" w:hanging="360"/>
+      </w:pPr>
+    </w:lvl>
+    <w:lvl w:ilvl="4">
+      <w:start w:val="1"/>
+      <w:numFmt w:val="lowerLetter"/>
+      <w:lvlText w:val="(%5)"/>
+      <w:lvlJc w:val="left"/>
+      <w:pPr>
+        <w:ind w:left="2520" w:hanging="360"/>
+      </w:pPr>
+    </w:lvl>
+    <w:lvl w:ilvl="5">
+      <w:start w:val="1"/>
+      <w:numFmt w:val="lowerRoman"/>
+      <w:lvlText w:val="(%6)"/>
+      <w:lvlJc w:val="left"/>
+      <w:pPr>
+        <w:ind w:left="2880" w:hanging="360"/>
+      </w:pPr>
+    </w:lvl>
+    <w:lvl w:ilvl="6">
+      <w:start w:val="1"/>
+      <w:numFmt w:val="decimal"/>
+      <w:lvlText w:val="%7."/>
+      <w:lvlJc w:val="left"/>
+      <w:pPr>
+        <w:ind w:left="3240" w:hanging="360"/>
+      </w:pPr>
+    </w:lvl>
+    <w:lvl w:ilvl="7">
+      <w:start w:val="1"/>
+      <w:numFmt w:val="lowerLetter"/>
+      <w:lvlText w:val="%8."/>
+      <w:lvlJc w:val="left"/>
+      <w:pPr>
+        <w:ind w:left="3600" w:hanging="360"/>
+      </w:pPr>
+    </w:lvl>
+    <w:lvl w:ilvl="8">
+      <w:start w:val="1"/>
+      <w:numFmt w:val="lowerRoman"/>
+      <w:lvlText w:val="%9."/>
+      <w:lvlJc w:val="left"/>
+      <w:pPr>
+        <w:ind w:left="3960" w:hanging="360"/>
+      </w:pPr>
+    </w:lvl>
+  </w:abstractNum>
+  <w:abstractNum w:abstractNumId="15">
     <w:nsid w:val="5F9A69D8"/>
     <w:multiLevelType w:val="hybridMultilevel"/>
-    <w:tmpl w:val="B4BACF58"/>
+    <w:tmpl w:val="A77494A2"/>
     <w:lvl w:ilvl="0" w:tplc="0409000F">
       <w:start w:val="1"/>
       <w:numFmt w:val="decimal"/>
@@ -13721,7 +14046,7 @@
       </w:pPr>
     </w:lvl>
   </w:abstractNum>
-  <w:abstractNum w:abstractNumId="15">
+  <w:abstractNum w:abstractNumId="16">
     <w:nsid w:val="67CB2024"/>
     <w:multiLevelType w:val="hybridMultilevel"/>
     <w:tmpl w:val="849029D0"/>
@@ -13810,7 +14135,7 @@
       </w:pPr>
     </w:lvl>
   </w:abstractNum>
-  <w:abstractNum w:abstractNumId="16">
+  <w:abstractNum w:abstractNumId="17">
     <w:nsid w:val="6E19096D"/>
     <w:multiLevelType w:val="multilevel"/>
     <w:tmpl w:val="D616A350"/>
@@ -13933,7 +14258,7 @@
       </w:rPr>
     </w:lvl>
   </w:abstractNum>
-  <w:abstractNum w:abstractNumId="17">
+  <w:abstractNum w:abstractNumId="18">
     <w:nsid w:val="74194021"/>
     <w:multiLevelType w:val="hybridMultilevel"/>
     <w:tmpl w:val="C9CE9B70"/>
@@ -14056,7 +14381,7 @@
     <w:abstractNumId w:val="10"/>
   </w:num>
   <w:num w:numId="4">
-    <w:abstractNumId w:val="16"/>
+    <w:abstractNumId w:val="17"/>
   </w:num>
   <w:num w:numId="5">
     <w:abstractNumId w:val="11"/>
@@ -14116,13 +14441,13 @@
     </w:lvlOverride>
   </w:num>
   <w:num w:numId="13">
-    <w:abstractNumId w:val="17"/>
+    <w:abstractNumId w:val="18"/>
   </w:num>
   <w:num w:numId="14">
     <w:abstractNumId w:val="5"/>
   </w:num>
   <w:num w:numId="15">
-    <w:abstractNumId w:val="14"/>
+    <w:abstractNumId w:val="15"/>
   </w:num>
   <w:num w:numId="16">
     <w:abstractNumId w:val="9"/>
@@ -14140,7 +14465,7 @@
     <w:abstractNumId w:val="2"/>
   </w:num>
   <w:num w:numId="21">
-    <w:abstractNumId w:val="15"/>
+    <w:abstractNumId w:val="16"/>
   </w:num>
   <w:num w:numId="22">
     <w:abstractNumId w:val="12"/>
@@ -14150,6 +14475,9 @@
   </w:num>
   <w:num w:numId="24">
     <w:abstractNumId w:val="8"/>
+  </w:num>
+  <w:num w:numId="25">
+    <w:abstractNumId w:val="14"/>
   </w:num>
   <w:numIdMacAtCleanup w:val="8"/>
 </w:numbering>
@@ -16060,7 +16388,7 @@
 </file>
 
 <file path=customXml/itemProps4.xml><?xml version="1.0" encoding="utf-8"?>
-<ds:datastoreItem xmlns:ds="http://schemas.openxmlformats.org/officeDocument/2006/customXml" ds:itemID="{E7C4ACD2-717E-1E46-9697-C6F5D4D52121}">
+<ds:datastoreItem xmlns:ds="http://schemas.openxmlformats.org/officeDocument/2006/customXml" ds:itemID="{7FFB51D6-AF85-6145-8F6B-8FBAEF4E66C0}">
   <ds:schemaRefs>
     <ds:schemaRef ds:uri="http://schemas.openxmlformats.org/officeDocument/2006/bibliography"/>
   </ds:schemaRefs>

</xml_diff>